<commit_message>
updated with data analytics pipeline
</commit_message>
<xml_diff>
--- a/data_analysis_cheatsheet.docx
+++ b/data_analysis_cheatsheet.docx
@@ -1464,6 +1464,2074 @@
       <w:r>
         <w:t xml:space="preserve"> Random 10% sample</w:t>
       </w:r>
+    </w:p>
+    <w:p>
+      <w:pPr>
+        <w:spacing w:line="240" w:lineRule="auto"/>
+      </w:pPr>
+    </w:p>
+    <w:p>
+      <w:pPr>
+        <w:spacing w:line="240" w:lineRule="auto"/>
+      </w:pPr>
+      <w:r>
+        <w:t xml:space="preserve">Thanks, both, for meeting. I appreciate we're all working hard on this </w:t>
+      </w:r>
+      <w:proofErr w:type="gramStart"/>
+      <w:r>
+        <w:t>project</w:t>
+      </w:r>
+      <w:proofErr w:type="gramEnd"/>
+      <w:r>
+        <w:t xml:space="preserve"> but </w:t>
+      </w:r>
+      <w:r>
+        <w:t>I’ve noticed that sometimes we’re using different terms or working at different paces, and I think that</w:t>
+      </w:r>
+      <w:r>
+        <w:t xml:space="preserve"> is</w:t>
+      </w:r>
+      <w:r>
+        <w:t xml:space="preserve"> what’s causing a bit of confusion</w:t>
+      </w:r>
+      <w:r>
+        <w:t xml:space="preserve"> among us</w:t>
+      </w:r>
+      <w:r>
+        <w:t xml:space="preserve">. </w:t>
+      </w:r>
+      <w:r>
+        <w:t xml:space="preserve">I think the best way for us would be if you </w:t>
+      </w:r>
+      <w:proofErr w:type="gramStart"/>
+      <w:r>
+        <w:t>can</w:t>
+      </w:r>
+      <w:proofErr w:type="gramEnd"/>
+      <w:r>
+        <w:t xml:space="preserve"> explain all the technical stuff in simple way as possible and</w:t>
+      </w:r>
+      <w:r>
+        <w:t xml:space="preserve"> how about we make a timeline</w:t>
+      </w:r>
+      <w:r>
+        <w:t xml:space="preserve"> and proper plan</w:t>
+      </w:r>
+      <w:r>
+        <w:t xml:space="preserve"> for the project to complete </w:t>
+      </w:r>
+      <w:r>
+        <w:t>it on time.</w:t>
+      </w:r>
+    </w:p>
+    <w:p>
+      <w:pPr>
+        <w:spacing w:line="240" w:lineRule="auto"/>
+      </w:pPr>
+      <w:r>
+        <w:t>I think if we do that, we can stay productive, avoid miscommunication, and keep things on schedule.</w:t>
+      </w:r>
+    </w:p>
+    <w:p>
+      <w:pPr>
+        <w:spacing w:line="240" w:lineRule="auto"/>
+      </w:pPr>
+    </w:p>
+    <w:p>
+      <w:pPr>
+        <w:spacing w:line="240" w:lineRule="auto"/>
+      </w:pPr>
+      <w:r>
+        <w:t>“The new customer portal project is going well, and we’re still aiming to finish by August 10. The team has already completed the main parts of the website, like the login page and dashboard. We’re now working on connecting everything together, but the company helping us with that part said they’ll be about two weeks late. The testing team has started checking things but doesn’t have as many people as planned, so they’ll be updating their staffing plan soon. For training, sessions are set for early August, and the materials are being prepared. Before our next meeting, the vendor will confirm their new delivery date, the testing lead will update their plan, and the training coordinator will share the draft training materials for everyone to review.</w:t>
+      </w:r>
+    </w:p>
+    <w:p>
+      <w:pPr>
+        <w:spacing w:line="240" w:lineRule="auto"/>
+      </w:pPr>
+      <w:r>
+        <w:t xml:space="preserve">Overall, things are progressing well, and with a bit of coordination, I’m confident we’ll stay on track and meet our goals on </w:t>
+      </w:r>
+      <w:proofErr w:type="gramStart"/>
+      <w:r>
+        <w:t>time.”</w:t>
+      </w:r>
+      <w:proofErr w:type="gramEnd"/>
+    </w:p>
+    <w:p>
+      <w:pPr>
+        <w:spacing w:line="240" w:lineRule="auto"/>
+      </w:pPr>
+    </w:p>
+    <w:p>
+      <w:pPr>
+        <w:spacing w:line="240" w:lineRule="auto"/>
+      </w:pPr>
+      <w:r>
+        <w:t># Dataset shape</w:t>
+      </w:r>
+    </w:p>
+    <w:p>
+      <w:pPr>
+        <w:spacing w:line="240" w:lineRule="auto"/>
+      </w:pPr>
+      <w:proofErr w:type="gramStart"/>
+      <w:r>
+        <w:t>print(</w:t>
+      </w:r>
+      <w:proofErr w:type="gramEnd"/>
+      <w:r>
+        <w:t xml:space="preserve">"Shape:", </w:t>
+      </w:r>
+      <w:proofErr w:type="spellStart"/>
+      <w:proofErr w:type="gramStart"/>
+      <w:r>
+        <w:t>data.shape</w:t>
+      </w:r>
+      <w:proofErr w:type="spellEnd"/>
+      <w:proofErr w:type="gramEnd"/>
+      <w:r>
+        <w:t>)</w:t>
+      </w:r>
+    </w:p>
+    <w:p>
+      <w:pPr>
+        <w:spacing w:line="240" w:lineRule="auto"/>
+      </w:pPr>
+    </w:p>
+    <w:p>
+      <w:pPr>
+        <w:spacing w:line="240" w:lineRule="auto"/>
+      </w:pPr>
+      <w:r>
+        <w:t># Data types</w:t>
+      </w:r>
+    </w:p>
+    <w:p>
+      <w:pPr>
+        <w:spacing w:line="240" w:lineRule="auto"/>
+      </w:pPr>
+      <w:proofErr w:type="gramStart"/>
+      <w:r>
+        <w:t>print(</w:t>
+      </w:r>
+      <w:proofErr w:type="gramEnd"/>
+      <w:r>
+        <w:t>"\</w:t>
+      </w:r>
+      <w:proofErr w:type="spellStart"/>
+      <w:r>
+        <w:t>nData</w:t>
+      </w:r>
+      <w:proofErr w:type="spellEnd"/>
+      <w:r>
+        <w:t xml:space="preserve"> types:\n", </w:t>
+      </w:r>
+      <w:proofErr w:type="spellStart"/>
+      <w:proofErr w:type="gramStart"/>
+      <w:r>
+        <w:t>data.dtypes</w:t>
+      </w:r>
+      <w:proofErr w:type="spellEnd"/>
+      <w:proofErr w:type="gramEnd"/>
+      <w:r>
+        <w:t>)</w:t>
+      </w:r>
+    </w:p>
+    <w:p>
+      <w:pPr>
+        <w:spacing w:line="240" w:lineRule="auto"/>
+      </w:pPr>
+    </w:p>
+    <w:p>
+      <w:pPr>
+        <w:spacing w:line="240" w:lineRule="auto"/>
+      </w:pPr>
+      <w:r>
+        <w:lastRenderedPageBreak/>
+        <w:t># Basic summary statistics</w:t>
+      </w:r>
+    </w:p>
+    <w:p>
+      <w:pPr>
+        <w:spacing w:line="240" w:lineRule="auto"/>
+      </w:pPr>
+      <w:proofErr w:type="gramStart"/>
+      <w:r>
+        <w:t>print(</w:t>
+      </w:r>
+      <w:proofErr w:type="gramEnd"/>
+      <w:r>
+        <w:t>"\</w:t>
+      </w:r>
+      <w:proofErr w:type="spellStart"/>
+      <w:r>
+        <w:t>nSummary</w:t>
+      </w:r>
+      <w:proofErr w:type="spellEnd"/>
+      <w:r>
+        <w:t xml:space="preserve"> statistics:\n", </w:t>
+      </w:r>
+      <w:proofErr w:type="spellStart"/>
+      <w:proofErr w:type="gramStart"/>
+      <w:r>
+        <w:t>data.describe</w:t>
+      </w:r>
+      <w:proofErr w:type="spellEnd"/>
+      <w:proofErr w:type="gramEnd"/>
+      <w:r>
+        <w:t>())</w:t>
+      </w:r>
+    </w:p>
+    <w:p>
+      <w:pPr>
+        <w:spacing w:line="240" w:lineRule="auto"/>
+      </w:pPr>
+    </w:p>
+    <w:p>
+      <w:pPr>
+        <w:spacing w:line="240" w:lineRule="auto"/>
+      </w:pPr>
+      <w:r>
+        <w:t># Null values</w:t>
+      </w:r>
+    </w:p>
+    <w:p>
+      <w:pPr>
+        <w:spacing w:line="240" w:lineRule="auto"/>
+      </w:pPr>
+      <w:proofErr w:type="gramStart"/>
+      <w:r>
+        <w:t>print(</w:t>
+      </w:r>
+      <w:proofErr w:type="gramEnd"/>
+      <w:r>
+        <w:t>"\</w:t>
+      </w:r>
+      <w:proofErr w:type="spellStart"/>
+      <w:r>
+        <w:t>nMissing</w:t>
+      </w:r>
+      <w:proofErr w:type="spellEnd"/>
+      <w:r>
+        <w:t xml:space="preserve"> values:\n", </w:t>
+      </w:r>
+      <w:proofErr w:type="spellStart"/>
+      <w:proofErr w:type="gramStart"/>
+      <w:r>
+        <w:t>data.isnull</w:t>
+      </w:r>
+      <w:proofErr w:type="spellEnd"/>
+      <w:proofErr w:type="gramEnd"/>
+      <w:r>
+        <w:t>(</w:t>
+      </w:r>
+      <w:proofErr w:type="gramStart"/>
+      <w:r>
+        <w:t>).sum</w:t>
+      </w:r>
+      <w:proofErr w:type="gramEnd"/>
+      <w:r>
+        <w:t>())</w:t>
+      </w:r>
+    </w:p>
+    <w:p>
+      <w:pPr>
+        <w:spacing w:line="240" w:lineRule="auto"/>
+      </w:pPr>
+    </w:p>
+    <w:p>
+      <w:pPr>
+        <w:spacing w:line="240" w:lineRule="auto"/>
+      </w:pPr>
+      <w:r>
+        <w:t># Unique values per column</w:t>
+      </w:r>
+    </w:p>
+    <w:p>
+      <w:pPr>
+        <w:spacing w:line="240" w:lineRule="auto"/>
+      </w:pPr>
+      <w:proofErr w:type="gramStart"/>
+      <w:r>
+        <w:t>print(</w:t>
+      </w:r>
+      <w:proofErr w:type="gramEnd"/>
+      <w:r>
+        <w:t>"\</w:t>
+      </w:r>
+      <w:proofErr w:type="spellStart"/>
+      <w:r>
+        <w:t>nUnique</w:t>
+      </w:r>
+      <w:proofErr w:type="spellEnd"/>
+      <w:r>
+        <w:t xml:space="preserve"> values per column:\n", </w:t>
+      </w:r>
+      <w:proofErr w:type="spellStart"/>
+      <w:proofErr w:type="gramStart"/>
+      <w:r>
+        <w:t>data.nunique</w:t>
+      </w:r>
+      <w:proofErr w:type="spellEnd"/>
+      <w:proofErr w:type="gramEnd"/>
+      <w:r>
+        <w:t>())</w:t>
+      </w:r>
+    </w:p>
+    <w:p>
+      <w:pPr>
+        <w:spacing w:line="240" w:lineRule="auto"/>
+      </w:pPr>
+    </w:p>
+    <w:p>
+      <w:pPr>
+        <w:spacing w:line="240" w:lineRule="auto"/>
+      </w:pPr>
+      <w:r>
+        <w:t># Duplicates</w:t>
+      </w:r>
+    </w:p>
+    <w:p>
+      <w:pPr>
+        <w:spacing w:line="240" w:lineRule="auto"/>
+      </w:pPr>
+      <w:proofErr w:type="gramStart"/>
+      <w:r>
+        <w:t>print(</w:t>
+      </w:r>
+      <w:proofErr w:type="gramEnd"/>
+      <w:r>
+        <w:t>"\</w:t>
+      </w:r>
+      <w:proofErr w:type="spellStart"/>
+      <w:r>
+        <w:t>nDuplicate</w:t>
+      </w:r>
+      <w:proofErr w:type="spellEnd"/>
+      <w:r>
+        <w:t xml:space="preserve"> rows:", </w:t>
+      </w:r>
+      <w:proofErr w:type="spellStart"/>
+      <w:proofErr w:type="gramStart"/>
+      <w:r>
+        <w:t>data.duplicated</w:t>
+      </w:r>
+      <w:proofErr w:type="spellEnd"/>
+      <w:proofErr w:type="gramEnd"/>
+      <w:r>
+        <w:t>(</w:t>
+      </w:r>
+      <w:proofErr w:type="gramStart"/>
+      <w:r>
+        <w:t>).sum</w:t>
+      </w:r>
+      <w:proofErr w:type="gramEnd"/>
+      <w:r>
+        <w:t>())</w:t>
+      </w:r>
+    </w:p>
+    <w:p>
+      <w:pPr>
+        <w:spacing w:line="240" w:lineRule="auto"/>
+      </w:pPr>
+    </w:p>
+    <w:p>
+      <w:pPr>
+        <w:spacing w:line="240" w:lineRule="auto"/>
+      </w:pPr>
+    </w:p>
+    <w:p>
+      <w:pPr>
+        <w:spacing w:line="240" w:lineRule="auto"/>
+      </w:pPr>
+      <w:r>
+        <w:t>Data analysis</w:t>
+      </w:r>
+      <w:r>
+        <w:t>:</w:t>
+      </w:r>
+    </w:p>
+    <w:p>
+      <w:pPr>
+        <w:spacing w:line="240" w:lineRule="auto"/>
+      </w:pPr>
+      <w:r>
+        <w:t>Transform to lowercase:</w:t>
+      </w:r>
+    </w:p>
+    <w:p>
+      <w:pPr>
+        <w:spacing w:line="240" w:lineRule="auto"/>
+      </w:pPr>
+      <w:r>
+        <w:t xml:space="preserve">Remove </w:t>
+      </w:r>
+      <w:r>
+        <w:t>html tags:</w:t>
+      </w:r>
+    </w:p>
+    <w:p>
+      <w:pPr>
+        <w:spacing w:line="240" w:lineRule="auto"/>
+      </w:pPr>
+      <w:r>
+        <w:t xml:space="preserve">Remove </w:t>
+      </w:r>
+      <w:proofErr w:type="spellStart"/>
+      <w:r>
+        <w:t>urls</w:t>
+      </w:r>
+      <w:proofErr w:type="spellEnd"/>
+    </w:p>
+    <w:p>
+      <w:pPr>
+        <w:spacing w:line="240" w:lineRule="auto"/>
+      </w:pPr>
+      <w:r>
+        <w:t>Removing non words and non</w:t>
+      </w:r>
+      <w:r>
+        <w:t>-whitespace</w:t>
+      </w:r>
+      <w:r>
+        <w:t xml:space="preserve"> </w:t>
+      </w:r>
+      <w:proofErr w:type="spellStart"/>
+      <w:r>
+        <w:t>charcters</w:t>
+      </w:r>
+      <w:proofErr w:type="spellEnd"/>
+    </w:p>
+    <w:p>
+      <w:pPr>
+        <w:spacing w:line="240" w:lineRule="auto"/>
+      </w:pPr>
+      <w:r>
+        <w:t>Remove digits</w:t>
+      </w:r>
+    </w:p>
+    <w:p>
+      <w:pPr>
+        <w:spacing w:line="240" w:lineRule="auto"/>
+      </w:pPr>
+    </w:p>
+    <w:p>
+      <w:pPr>
+        <w:spacing w:line="240" w:lineRule="auto"/>
+      </w:pPr>
+    </w:p>
+    <w:p>
+      <w:pPr>
+        <w:spacing w:line="240" w:lineRule="auto"/>
+      </w:pPr>
+      <w:r>
+        <w:t>2. Tokenize it</w:t>
+      </w:r>
+    </w:p>
+    <w:p>
+      <w:pPr>
+        <w:spacing w:line="240" w:lineRule="auto"/>
+      </w:pPr>
+      <w:r>
+        <w:t xml:space="preserve">3. </w:t>
+      </w:r>
+      <w:r>
+        <w:t xml:space="preserve">Remove </w:t>
+      </w:r>
+      <w:proofErr w:type="spellStart"/>
+      <w:r>
+        <w:t>stopwords</w:t>
+      </w:r>
+      <w:proofErr w:type="spellEnd"/>
+      <w:r>
+        <w:t xml:space="preserve">: ask to remove stop </w:t>
+      </w:r>
+      <w:proofErr w:type="gramStart"/>
+      <w:r>
+        <w:t>words</w:t>
+      </w:r>
+      <w:r>
+        <w:t>(</w:t>
+      </w:r>
+      <w:proofErr w:type="spellStart"/>
+      <w:proofErr w:type="gramEnd"/>
+      <w:r>
+        <w:t>nltk</w:t>
+      </w:r>
+      <w:proofErr w:type="spellEnd"/>
+      <w:r>
+        <w:t xml:space="preserve">, spacy and scikit learn </w:t>
+      </w:r>
+      <w:r>
+        <w:t xml:space="preserve">can be used to remove </w:t>
+      </w:r>
+      <w:proofErr w:type="spellStart"/>
+      <w:r>
+        <w:t>stopwords</w:t>
+      </w:r>
+      <w:proofErr w:type="spellEnd"/>
+      <w:r>
+        <w:t>)</w:t>
+      </w:r>
+    </w:p>
+    <w:p>
+      <w:pPr>
+        <w:spacing w:line="240" w:lineRule="auto"/>
+      </w:pPr>
+      <w:r>
+        <w:t xml:space="preserve">4. </w:t>
+      </w:r>
+      <w:r>
+        <w:t xml:space="preserve">Stemming </w:t>
+      </w:r>
+    </w:p>
+    <w:p>
+      <w:pPr>
+        <w:spacing w:line="240" w:lineRule="auto"/>
+      </w:pPr>
+      <w:r>
+        <w:t>There are various algorithms that can be used for stemming,</w:t>
+      </w:r>
+    </w:p>
+    <w:p>
+      <w:pPr>
+        <w:spacing w:line="240" w:lineRule="auto"/>
+      </w:pPr>
+      <w:r>
+        <w:t>· Porter Stemmer algorithm</w:t>
+      </w:r>
+    </w:p>
+    <w:p>
+      <w:pPr>
+        <w:spacing w:line="240" w:lineRule="auto"/>
+      </w:pPr>
+      <w:r>
+        <w:t xml:space="preserve">5. Lemmatization </w:t>
+      </w:r>
+    </w:p>
+    <w:p>
+      <w:pPr>
+        <w:spacing w:line="240" w:lineRule="auto"/>
+      </w:pPr>
+    </w:p>
+    <w:p>
+      <w:pPr>
+        <w:spacing w:line="240" w:lineRule="auto"/>
+      </w:pPr>
+      <w:r>
+        <w:lastRenderedPageBreak/>
+        <w:t xml:space="preserve">import </w:t>
+      </w:r>
+      <w:proofErr w:type="spellStart"/>
+      <w:r>
+        <w:t>nltk</w:t>
+      </w:r>
+      <w:proofErr w:type="spellEnd"/>
+      <w:r>
+        <w:br/>
+      </w:r>
+      <w:proofErr w:type="spellStart"/>
+      <w:proofErr w:type="gramStart"/>
+      <w:r>
+        <w:t>nltk.download</w:t>
+      </w:r>
+      <w:proofErr w:type="spellEnd"/>
+      <w:proofErr w:type="gramEnd"/>
+      <w:r>
+        <w:t>('</w:t>
+      </w:r>
+      <w:proofErr w:type="spellStart"/>
+      <w:r>
+        <w:t>averaged_perceptron_tagger</w:t>
+      </w:r>
+      <w:proofErr w:type="spellEnd"/>
+      <w:r>
+        <w:t>')</w:t>
+      </w:r>
+      <w:r>
+        <w:br/>
+        <w:t xml:space="preserve">import </w:t>
+      </w:r>
+      <w:proofErr w:type="spellStart"/>
+      <w:r>
+        <w:t>nltk</w:t>
+      </w:r>
+      <w:proofErr w:type="spellEnd"/>
+      <w:r>
+        <w:br/>
+      </w:r>
+      <w:proofErr w:type="spellStart"/>
+      <w:proofErr w:type="gramStart"/>
+      <w:r>
+        <w:t>nltk.download</w:t>
+      </w:r>
+      <w:proofErr w:type="spellEnd"/>
+      <w:proofErr w:type="gramEnd"/>
+      <w:r>
+        <w:t>('wordnet')</w:t>
+      </w:r>
+    </w:p>
+    <w:p>
+      <w:pPr>
+        <w:spacing w:line="240" w:lineRule="auto"/>
+      </w:pPr>
+    </w:p>
+    <w:p>
+      <w:pPr>
+        <w:spacing w:line="240" w:lineRule="auto"/>
+      </w:pPr>
+    </w:p>
+    <w:p>
+      <w:pPr>
+        <w:spacing w:line="240" w:lineRule="auto"/>
+      </w:pPr>
+    </w:p>
+    <w:p>
+      <w:pPr>
+        <w:spacing w:line="240" w:lineRule="auto"/>
+      </w:pPr>
+    </w:p>
+    <w:p>
+      <w:pPr>
+        <w:spacing w:line="240" w:lineRule="auto"/>
+      </w:pPr>
+    </w:p>
+    <w:p>
+      <w:pPr>
+        <w:spacing w:line="240" w:lineRule="auto"/>
+      </w:pPr>
+    </w:p>
+    <w:p>
+      <w:pPr>
+        <w:spacing w:line="240" w:lineRule="auto"/>
+      </w:pPr>
+    </w:p>
+    <w:p>
+      <w:pPr>
+        <w:spacing w:line="240" w:lineRule="auto"/>
+      </w:pPr>
+    </w:p>
+    <w:p>
+      <w:pPr>
+        <w:spacing w:line="240" w:lineRule="auto"/>
+      </w:pPr>
+    </w:p>
+    <w:p>
+      <w:pPr>
+        <w:spacing w:line="240" w:lineRule="auto"/>
+      </w:pPr>
+    </w:p>
+    <w:p>
+      <w:pPr>
+        <w:spacing w:line="240" w:lineRule="auto"/>
+      </w:pPr>
+    </w:p>
+    <w:p>
+      <w:pPr>
+        <w:spacing w:line="240" w:lineRule="auto"/>
+      </w:pPr>
+    </w:p>
+    <w:p>
+      <w:pPr>
+        <w:spacing w:line="240" w:lineRule="auto"/>
+      </w:pPr>
+    </w:p>
+    <w:p>
+      <w:pPr>
+        <w:spacing w:line="240" w:lineRule="auto"/>
+      </w:pPr>
+    </w:p>
+    <w:p>
+      <w:pPr>
+        <w:spacing w:line="240" w:lineRule="auto"/>
+      </w:pPr>
+    </w:p>
+    <w:p>
+      <w:pPr>
+        <w:spacing w:line="240" w:lineRule="auto"/>
+      </w:pPr>
+    </w:p>
+    <w:p>
+      <w:pPr>
+        <w:spacing w:line="240" w:lineRule="auto"/>
+      </w:pPr>
+    </w:p>
+    <w:p>
+      <w:pPr>
+        <w:spacing w:line="240" w:lineRule="auto"/>
+      </w:pPr>
+    </w:p>
+    <w:p>
+      <w:pPr>
+        <w:spacing w:line="240" w:lineRule="auto"/>
+      </w:pPr>
+    </w:p>
+    <w:p>
+      <w:pPr>
+        <w:spacing w:line="240" w:lineRule="auto"/>
+      </w:pPr>
+    </w:p>
+    <w:p>
+      <w:pPr>
+        <w:spacing w:line="240" w:lineRule="auto"/>
+      </w:pPr>
+    </w:p>
+    <w:p>
+      <w:pPr>
+        <w:spacing w:line="240" w:lineRule="auto"/>
+      </w:pPr>
+    </w:p>
+    <w:p>
+      <w:pPr>
+        <w:spacing w:line="240" w:lineRule="auto"/>
+      </w:pPr>
+    </w:p>
+    <w:p>
+      <w:pPr>
+        <w:spacing w:line="240" w:lineRule="auto"/>
+      </w:pPr>
+    </w:p>
+    <w:p>
+      <w:pPr>
+        <w:spacing w:line="240" w:lineRule="auto"/>
+      </w:pPr>
+    </w:p>
+    <w:p>
+      <w:pPr>
+        <w:spacing w:line="240" w:lineRule="auto"/>
+      </w:pPr>
+    </w:p>
+    <w:p>
+      <w:pPr>
+        <w:spacing w:line="240" w:lineRule="auto"/>
+      </w:pPr>
+      <w:r>
+        <w:lastRenderedPageBreak/>
+        <w:t>1. NLP (Text) Dataset – Analysis &amp; Preprocessing</w:t>
+      </w:r>
+    </w:p>
+    <w:p>
+      <w:pPr>
+        <w:spacing w:line="240" w:lineRule="auto"/>
+      </w:pPr>
+      <w:r>
+        <w:rPr>
+          <w:rFonts w:ascii="Segoe UI Emoji" w:hAnsi="Segoe UI Emoji" w:cs="Segoe UI Emoji"/>
+        </w:rPr>
+        <w:t>📍</w:t>
+      </w:r>
+      <w:r>
+        <w:t xml:space="preserve"> A. Data Understanding &amp; Analysis</w:t>
+      </w:r>
+    </w:p>
+    <w:p>
+      <w:pPr>
+        <w:spacing w:line="240" w:lineRule="auto"/>
+      </w:pPr>
+      <w:r>
+        <w:t>Step</w:t>
+      </w:r>
+      <w:r>
+        <w:tab/>
+        <w:t>What to Check</w:t>
+      </w:r>
+      <w:r>
+        <w:tab/>
+        <w:t>Why It Matters</w:t>
+      </w:r>
+    </w:p>
+    <w:p>
+      <w:pPr>
+        <w:spacing w:line="240" w:lineRule="auto"/>
+      </w:pPr>
+      <w:r>
+        <w:t>Dataset structure</w:t>
+      </w:r>
+      <w:r>
+        <w:tab/>
+        <w:t>Number of samples, labels, text length</w:t>
+      </w:r>
+      <w:r>
+        <w:tab/>
+        <w:t>Helps pick appropriate models</w:t>
+      </w:r>
+    </w:p>
+    <w:p>
+      <w:pPr>
+        <w:spacing w:line="240" w:lineRule="auto"/>
+      </w:pPr>
+      <w:r>
+        <w:t>Text length distribution</w:t>
+      </w:r>
+      <w:r>
+        <w:tab/>
+        <w:t>Min/max/mean word counts</w:t>
+      </w:r>
+      <w:r>
+        <w:tab/>
+        <w:t>BERT has token limits</w:t>
+      </w:r>
+    </w:p>
+    <w:p>
+      <w:pPr>
+        <w:spacing w:line="240" w:lineRule="auto"/>
+      </w:pPr>
+      <w:r>
+        <w:t>Class distribution</w:t>
+      </w:r>
+      <w:r>
+        <w:tab/>
+        <w:t>Imbalance check</w:t>
+      </w:r>
+      <w:r>
+        <w:tab/>
+        <w:t>Affects model training fairness</w:t>
+      </w:r>
+    </w:p>
+    <w:p>
+      <w:pPr>
+        <w:spacing w:line="240" w:lineRule="auto"/>
+      </w:pPr>
+      <w:r>
+        <w:t>Language &amp; encoding</w:t>
+      </w:r>
+      <w:r>
+        <w:tab/>
+        <w:t>Detect UTF-8 issues</w:t>
+      </w:r>
+      <w:r>
+        <w:tab/>
+        <w:t>Avoid tokenization errors</w:t>
+      </w:r>
+    </w:p>
+    <w:p>
+      <w:pPr>
+        <w:spacing w:line="240" w:lineRule="auto"/>
+      </w:pPr>
+      <w:r>
+        <w:t>Noise patterns</w:t>
+      </w:r>
+      <w:r>
+        <w:tab/>
+        <w:t xml:space="preserve">Emojis, URLs, special </w:t>
+      </w:r>
+      <w:proofErr w:type="gramStart"/>
+      <w:r>
+        <w:t>chars</w:t>
+      </w:r>
+      <w:proofErr w:type="gramEnd"/>
+      <w:r>
+        <w:t>, slang</w:t>
+      </w:r>
+      <w:r>
+        <w:tab/>
+        <w:t>Plan cleaning strategy</w:t>
+      </w:r>
+    </w:p>
+    <w:p>
+      <w:pPr>
+        <w:spacing w:line="240" w:lineRule="auto"/>
+      </w:pPr>
+      <w:r>
+        <w:t>Vocabulary richness</w:t>
+      </w:r>
+      <w:r>
+        <w:tab/>
+        <w:t>Unique token count, rare words</w:t>
+      </w:r>
+      <w:r>
+        <w:tab/>
+        <w:t>Guides embedding techniques</w:t>
+      </w:r>
+    </w:p>
+    <w:p>
+      <w:pPr>
+        <w:spacing w:line="240" w:lineRule="auto"/>
+      </w:pPr>
+    </w:p>
+    <w:p>
+      <w:pPr>
+        <w:spacing w:line="240" w:lineRule="auto"/>
+      </w:pPr>
+      <w:r>
+        <w:rPr>
+          <w:rFonts w:ascii="Segoe UI Emoji" w:hAnsi="Segoe UI Emoji" w:cs="Segoe UI Emoji"/>
+        </w:rPr>
+        <w:t>🔍</w:t>
+      </w:r>
+      <w:r>
+        <w:t xml:space="preserve"> Tools: pandas, matplotlib, seaborn, </w:t>
+      </w:r>
+      <w:proofErr w:type="spellStart"/>
+      <w:r>
+        <w:t>wordcloud</w:t>
+      </w:r>
+      <w:proofErr w:type="spellEnd"/>
+      <w:r>
+        <w:t xml:space="preserve">, </w:t>
+      </w:r>
+      <w:proofErr w:type="spellStart"/>
+      <w:r>
+        <w:t>langdetect</w:t>
+      </w:r>
+      <w:proofErr w:type="spellEnd"/>
+    </w:p>
+    <w:p>
+      <w:pPr>
+        <w:spacing w:line="240" w:lineRule="auto"/>
+      </w:pPr>
+    </w:p>
+    <w:p>
+      <w:pPr>
+        <w:spacing w:line="240" w:lineRule="auto"/>
+      </w:pPr>
+      <w:r>
+        <w:rPr>
+          <w:rFonts w:ascii="Segoe UI Emoji" w:hAnsi="Segoe UI Emoji" w:cs="Segoe UI Emoji"/>
+        </w:rPr>
+        <w:t>🛠️</w:t>
+      </w:r>
+      <w:r>
+        <w:t xml:space="preserve"> B. Preprocessing Techniques</w:t>
+      </w:r>
+    </w:p>
+    <w:p>
+      <w:pPr>
+        <w:spacing w:line="240" w:lineRule="auto"/>
+      </w:pPr>
+      <w:r>
+        <w:t>Task</w:t>
+      </w:r>
+      <w:r>
+        <w:tab/>
+        <w:t>Techniques</w:t>
+      </w:r>
+      <w:r>
+        <w:tab/>
+        <w:t>When to Use</w:t>
+      </w:r>
+    </w:p>
+    <w:p>
+      <w:pPr>
+        <w:spacing w:line="240" w:lineRule="auto"/>
+      </w:pPr>
+      <w:r>
+        <w:t>Text cleaning</w:t>
+      </w:r>
+      <w:r>
+        <w:tab/>
+        <w:t>Remove HTML tags, URLs, numbers, emojis</w:t>
+      </w:r>
+      <w:r>
+        <w:tab/>
+        <w:t>General preprocessing</w:t>
+      </w:r>
+    </w:p>
+    <w:p>
+      <w:pPr>
+        <w:spacing w:line="240" w:lineRule="auto"/>
+      </w:pPr>
+      <w:r>
+        <w:t>Case normalization</w:t>
+      </w:r>
+      <w:r>
+        <w:tab/>
+        <w:t>Lowercasing</w:t>
+      </w:r>
+      <w:r>
+        <w:tab/>
+        <w:t>Most NLP models except GPT-style</w:t>
+      </w:r>
+    </w:p>
+    <w:p>
+      <w:pPr>
+        <w:spacing w:line="240" w:lineRule="auto"/>
+      </w:pPr>
+      <w:r>
+        <w:t>Tokenization</w:t>
+      </w:r>
+      <w:r>
+        <w:tab/>
+      </w:r>
+      <w:proofErr w:type="spellStart"/>
+      <w:r>
+        <w:t>WordPiece</w:t>
+      </w:r>
+      <w:proofErr w:type="spellEnd"/>
+      <w:r>
+        <w:t xml:space="preserve">, BPE, </w:t>
+      </w:r>
+      <w:proofErr w:type="spellStart"/>
+      <w:r>
+        <w:t>SpaCy</w:t>
+      </w:r>
+      <w:proofErr w:type="spellEnd"/>
+      <w:r>
+        <w:tab/>
+        <w:t>Mandatory</w:t>
+      </w:r>
+    </w:p>
+    <w:p>
+      <w:pPr>
+        <w:spacing w:line="240" w:lineRule="auto"/>
+      </w:pPr>
+      <w:proofErr w:type="spellStart"/>
+      <w:r>
+        <w:t>Stopword</w:t>
+      </w:r>
+      <w:proofErr w:type="spellEnd"/>
+      <w:r>
+        <w:t xml:space="preserve"> removal</w:t>
+      </w:r>
+      <w:r>
+        <w:tab/>
+        <w:t xml:space="preserve">English </w:t>
+      </w:r>
+      <w:proofErr w:type="spellStart"/>
+      <w:r>
+        <w:t>stopword</w:t>
+      </w:r>
+      <w:proofErr w:type="spellEnd"/>
+      <w:r>
+        <w:t xml:space="preserve"> lists</w:t>
+      </w:r>
+      <w:r>
+        <w:tab/>
+        <w:t>Traditional ML (not for transformers)</w:t>
+      </w:r>
+    </w:p>
+    <w:p>
+      <w:pPr>
+        <w:spacing w:line="240" w:lineRule="auto"/>
+      </w:pPr>
+      <w:r>
+        <w:t>Lemmatization/Stemming</w:t>
+      </w:r>
+      <w:r>
+        <w:tab/>
+        <w:t xml:space="preserve">NLTK, </w:t>
+      </w:r>
+      <w:proofErr w:type="spellStart"/>
+      <w:r>
+        <w:t>SpaCy</w:t>
+      </w:r>
+      <w:proofErr w:type="spellEnd"/>
+      <w:r>
+        <w:tab/>
+        <w:t>Classic ML pipelines</w:t>
+      </w:r>
+    </w:p>
+    <w:p>
+      <w:pPr>
+        <w:spacing w:line="240" w:lineRule="auto"/>
+      </w:pPr>
+      <w:r>
+        <w:t>Rare &amp; frequent word filtering</w:t>
+      </w:r>
+      <w:r>
+        <w:tab/>
+        <w:t>Thresholding</w:t>
+      </w:r>
+      <w:r>
+        <w:tab/>
+        <w:t>Bag-of-words models</w:t>
+      </w:r>
+    </w:p>
+    <w:p>
+      <w:pPr>
+        <w:spacing w:line="240" w:lineRule="auto"/>
+      </w:pPr>
+      <w:r>
+        <w:t>Handling contractions</w:t>
+      </w:r>
+      <w:r>
+        <w:tab/>
+        <w:t>e.g., "can't" → "cannot"</w:t>
+      </w:r>
+      <w:r>
+        <w:tab/>
+        <w:t>Better semantic clarity</w:t>
+      </w:r>
+    </w:p>
+    <w:p>
+      <w:pPr>
+        <w:spacing w:line="240" w:lineRule="auto"/>
+      </w:pPr>
+      <w:r>
+        <w:t>Spelling correction</w:t>
+      </w:r>
+      <w:r>
+        <w:tab/>
+      </w:r>
+      <w:proofErr w:type="spellStart"/>
+      <w:r>
+        <w:t>SymSpell</w:t>
+      </w:r>
+      <w:proofErr w:type="spellEnd"/>
+      <w:r>
+        <w:t xml:space="preserve">, </w:t>
+      </w:r>
+      <w:proofErr w:type="spellStart"/>
+      <w:r>
+        <w:t>TextBlob</w:t>
+      </w:r>
+      <w:proofErr w:type="spellEnd"/>
+      <w:r>
+        <w:tab/>
+        <w:t>Noisy datasets</w:t>
+      </w:r>
+    </w:p>
+    <w:p>
+      <w:pPr>
+        <w:spacing w:line="240" w:lineRule="auto"/>
+      </w:pPr>
+      <w:r>
+        <w:t>Sequence padding/truncation</w:t>
+      </w:r>
+      <w:r>
+        <w:tab/>
+      </w:r>
+      <w:proofErr w:type="spellStart"/>
+      <w:r>
+        <w:t>pad_sequences</w:t>
+      </w:r>
+      <w:proofErr w:type="spellEnd"/>
+      <w:r>
+        <w:tab/>
+        <w:t>DL-based NLP</w:t>
+      </w:r>
+    </w:p>
+    <w:p>
+      <w:pPr>
+        <w:spacing w:line="240" w:lineRule="auto"/>
+      </w:pPr>
+      <w:r>
+        <w:t>Embedding generation</w:t>
+      </w:r>
+      <w:r>
+        <w:tab/>
+        <w:t xml:space="preserve">Word2Vec, </w:t>
+      </w:r>
+      <w:proofErr w:type="spellStart"/>
+      <w:r>
+        <w:t>GloVe</w:t>
+      </w:r>
+      <w:proofErr w:type="spellEnd"/>
+      <w:r>
+        <w:t>, BERT</w:t>
+      </w:r>
+      <w:r>
+        <w:tab/>
+        <w:t>Model-ready format</w:t>
+      </w:r>
+    </w:p>
+    <w:p>
+      <w:pPr>
+        <w:spacing w:line="240" w:lineRule="auto"/>
+      </w:pPr>
+    </w:p>
+    <w:p>
+      <w:pPr>
+        <w:spacing w:line="240" w:lineRule="auto"/>
+      </w:pPr>
+      <w:r>
+        <w:rPr>
+          <w:rFonts w:ascii="Segoe UI Emoji" w:hAnsi="Segoe UI Emoji" w:cs="Segoe UI Emoji"/>
+        </w:rPr>
+        <w:t>📦</w:t>
+      </w:r>
+      <w:r>
+        <w:t xml:space="preserve"> Tools: </w:t>
+      </w:r>
+      <w:proofErr w:type="spellStart"/>
+      <w:r>
+        <w:t>nltk</w:t>
+      </w:r>
+      <w:proofErr w:type="spellEnd"/>
+      <w:r>
+        <w:t xml:space="preserve">, spacy, transformers, </w:t>
+      </w:r>
+      <w:proofErr w:type="spellStart"/>
+      <w:r>
+        <w:t>gensim</w:t>
+      </w:r>
+      <w:proofErr w:type="spellEnd"/>
+      <w:r>
+        <w:t xml:space="preserve">, </w:t>
+      </w:r>
+      <w:proofErr w:type="spellStart"/>
+      <w:r>
+        <w:t>tensorflow.text</w:t>
+      </w:r>
+      <w:proofErr w:type="spellEnd"/>
+    </w:p>
+    <w:p>
+      <w:pPr>
+        <w:spacing w:line="240" w:lineRule="auto"/>
+      </w:pPr>
+    </w:p>
+    <w:p>
+      <w:pPr>
+        <w:spacing w:line="240" w:lineRule="auto"/>
+      </w:pPr>
+      <w:r>
+        <w:rPr>
+          <w:rFonts w:ascii="Segoe UI Emoji" w:hAnsi="Segoe UI Emoji" w:cs="Segoe UI Emoji"/>
+        </w:rPr>
+        <w:lastRenderedPageBreak/>
+        <w:t>📉</w:t>
+      </w:r>
+      <w:r>
+        <w:t xml:space="preserve"> 2. Time Series Forecasting Dataset – Analysis &amp; Preprocessing</w:t>
+      </w:r>
+    </w:p>
+    <w:p>
+      <w:pPr>
+        <w:spacing w:line="240" w:lineRule="auto"/>
+      </w:pPr>
+      <w:r>
+        <w:rPr>
+          <w:rFonts w:ascii="Segoe UI Emoji" w:hAnsi="Segoe UI Emoji" w:cs="Segoe UI Emoji"/>
+        </w:rPr>
+        <w:t>📍</w:t>
+      </w:r>
+      <w:r>
+        <w:t xml:space="preserve"> A. Exploratory Checkpoints</w:t>
+      </w:r>
+    </w:p>
+    <w:p>
+      <w:pPr>
+        <w:spacing w:line="240" w:lineRule="auto"/>
+      </w:pPr>
+      <w:r>
+        <w:t>Check</w:t>
+      </w:r>
+      <w:r>
+        <w:tab/>
+        <w:t>Purpose</w:t>
+      </w:r>
+    </w:p>
+    <w:p>
+      <w:pPr>
+        <w:spacing w:line="240" w:lineRule="auto"/>
+      </w:pPr>
+      <w:r>
+        <w:t>Time format parsing</w:t>
+      </w:r>
+      <w:r>
+        <w:tab/>
+        <w:t>Ensure datetime index</w:t>
+      </w:r>
+    </w:p>
+    <w:p>
+      <w:pPr>
+        <w:spacing w:line="240" w:lineRule="auto"/>
+      </w:pPr>
+      <w:r>
+        <w:t>Frequency check</w:t>
+      </w:r>
+      <w:r>
+        <w:tab/>
+        <w:t>Daily, hourly, minutely</w:t>
+      </w:r>
+    </w:p>
+    <w:p>
+      <w:pPr>
+        <w:spacing w:line="240" w:lineRule="auto"/>
+      </w:pPr>
+      <w:r>
+        <w:t>Missing timestamp detection</w:t>
+      </w:r>
+      <w:r>
+        <w:tab/>
+      </w:r>
+      <w:proofErr w:type="gramStart"/>
+      <w:r>
+        <w:t>For</w:t>
+      </w:r>
+      <w:proofErr w:type="gramEnd"/>
+      <w:r>
+        <w:t xml:space="preserve"> imputation</w:t>
+      </w:r>
+    </w:p>
+    <w:p>
+      <w:pPr>
+        <w:spacing w:line="240" w:lineRule="auto"/>
+      </w:pPr>
+      <w:r>
+        <w:t>Trend detection</w:t>
+      </w:r>
+      <w:r>
+        <w:tab/>
+        <w:t>Linear/non-linear growth</w:t>
+      </w:r>
+    </w:p>
+    <w:p>
+      <w:pPr>
+        <w:spacing w:line="240" w:lineRule="auto"/>
+      </w:pPr>
+      <w:r>
+        <w:t>Seasonality patterns</w:t>
+      </w:r>
+      <w:r>
+        <w:tab/>
+        <w:t>Weekly, yearly, hourly</w:t>
+      </w:r>
+    </w:p>
+    <w:p>
+      <w:pPr>
+        <w:spacing w:line="240" w:lineRule="auto"/>
+      </w:pPr>
+      <w:r>
+        <w:t>Noise/random spikes</w:t>
+      </w:r>
+      <w:r>
+        <w:tab/>
+        <w:t>Consider smoothing</w:t>
+      </w:r>
+    </w:p>
+    <w:p>
+      <w:pPr>
+        <w:spacing w:line="240" w:lineRule="auto"/>
+      </w:pPr>
+      <w:r>
+        <w:t>Stationarity test</w:t>
+      </w:r>
+      <w:r>
+        <w:tab/>
+        <w:t>ADF/KPSS test</w:t>
+      </w:r>
+    </w:p>
+    <w:p>
+      <w:pPr>
+        <w:spacing w:line="240" w:lineRule="auto"/>
+      </w:pPr>
+      <w:r>
+        <w:t>Outlier detection</w:t>
+      </w:r>
+      <w:r>
+        <w:tab/>
+        <w:t>Z-score/IQR/</w:t>
+      </w:r>
+      <w:proofErr w:type="spellStart"/>
+      <w:r>
+        <w:t>IsolationForest</w:t>
+      </w:r>
+      <w:proofErr w:type="spellEnd"/>
+    </w:p>
+    <w:p>
+      <w:pPr>
+        <w:spacing w:line="240" w:lineRule="auto"/>
+      </w:pPr>
+    </w:p>
+    <w:p>
+      <w:pPr>
+        <w:spacing w:line="240" w:lineRule="auto"/>
+      </w:pPr>
+      <w:r>
+        <w:rPr>
+          <w:rFonts w:ascii="Segoe UI Emoji" w:hAnsi="Segoe UI Emoji" w:cs="Segoe UI Emoji"/>
+        </w:rPr>
+        <w:t>📊</w:t>
+      </w:r>
+      <w:r>
+        <w:t xml:space="preserve"> Visualizations: Line plots, lag plots, ACF/PACF graphs, seasonal decomposition.</w:t>
+      </w:r>
+    </w:p>
+    <w:p>
+      <w:pPr>
+        <w:spacing w:line="240" w:lineRule="auto"/>
+      </w:pPr>
+    </w:p>
+    <w:p>
+      <w:pPr>
+        <w:spacing w:line="240" w:lineRule="auto"/>
+      </w:pPr>
+      <w:r>
+        <w:rPr>
+          <w:rFonts w:ascii="Segoe UI Emoji" w:hAnsi="Segoe UI Emoji" w:cs="Segoe UI Emoji"/>
+        </w:rPr>
+        <w:t>🛠️</w:t>
+      </w:r>
+      <w:r>
+        <w:t xml:space="preserve"> B. Preprocessing Techniques</w:t>
+      </w:r>
+    </w:p>
+    <w:p>
+      <w:pPr>
+        <w:spacing w:line="240" w:lineRule="auto"/>
+      </w:pPr>
+      <w:r>
+        <w:t>Task</w:t>
+      </w:r>
+      <w:r>
+        <w:tab/>
+        <w:t>Techniques</w:t>
+      </w:r>
+      <w:r>
+        <w:tab/>
+        <w:t>Use Case</w:t>
+      </w:r>
+    </w:p>
+    <w:p>
+      <w:pPr>
+        <w:spacing w:line="240" w:lineRule="auto"/>
+      </w:pPr>
+      <w:r>
+        <w:t>Missing data</w:t>
+      </w:r>
+      <w:r>
+        <w:tab/>
+        <w:t xml:space="preserve">Interpolation, </w:t>
+      </w:r>
+      <w:proofErr w:type="spellStart"/>
+      <w:r>
+        <w:t>ffill</w:t>
+      </w:r>
+      <w:proofErr w:type="spellEnd"/>
+      <w:r>
+        <w:t>/</w:t>
+      </w:r>
+      <w:proofErr w:type="spellStart"/>
+      <w:r>
+        <w:t>bfill</w:t>
+      </w:r>
+      <w:proofErr w:type="spellEnd"/>
+      <w:r>
+        <w:t>, Kalman filter</w:t>
+      </w:r>
+      <w:r>
+        <w:tab/>
+        <w:t>Continuous TS</w:t>
+      </w:r>
+    </w:p>
+    <w:p>
+      <w:pPr>
+        <w:spacing w:line="240" w:lineRule="auto"/>
+      </w:pPr>
+      <w:r>
+        <w:t>Outliers</w:t>
+      </w:r>
+      <w:r>
+        <w:tab/>
+      </w:r>
+      <w:proofErr w:type="spellStart"/>
+      <w:r>
+        <w:t>Winsorization</w:t>
+      </w:r>
+      <w:proofErr w:type="spellEnd"/>
+      <w:r>
+        <w:t>, isolation forest</w:t>
+      </w:r>
+      <w:r>
+        <w:tab/>
+        <w:t>Improve stability</w:t>
+      </w:r>
+    </w:p>
+    <w:p>
+      <w:pPr>
+        <w:spacing w:line="240" w:lineRule="auto"/>
+      </w:pPr>
+      <w:r>
+        <w:t>Resampling</w:t>
+      </w:r>
+      <w:r>
+        <w:tab/>
+        <w:t>.resample('D'</w:t>
+      </w:r>
+      <w:proofErr w:type="gramStart"/>
+      <w:r>
+        <w:t>).mean</w:t>
+      </w:r>
+      <w:proofErr w:type="gramEnd"/>
+      <w:r>
+        <w:t>()</w:t>
+      </w:r>
+      <w:r>
+        <w:tab/>
+        <w:t>Uniformity</w:t>
+      </w:r>
+    </w:p>
+    <w:p>
+      <w:pPr>
+        <w:spacing w:line="240" w:lineRule="auto"/>
+      </w:pPr>
+      <w:r>
+        <w:t>Differencing</w:t>
+      </w:r>
+      <w:r>
+        <w:tab/>
+        <w:t>First/second order</w:t>
+      </w:r>
+      <w:r>
+        <w:tab/>
+        <w:t>Stationarity for ARIMA</w:t>
+      </w:r>
+    </w:p>
+    <w:p>
+      <w:pPr>
+        <w:spacing w:line="240" w:lineRule="auto"/>
+      </w:pPr>
+      <w:r>
+        <w:t>Detrending</w:t>
+      </w:r>
+      <w:r>
+        <w:tab/>
+        <w:t xml:space="preserve">Regression </w:t>
+      </w:r>
+      <w:proofErr w:type="gramStart"/>
+      <w:r>
+        <w:t>removal</w:t>
+      </w:r>
+      <w:proofErr w:type="gramEnd"/>
+      <w:r>
+        <w:tab/>
+        <w:t>Traditional forecasting</w:t>
+      </w:r>
+    </w:p>
+    <w:p>
+      <w:pPr>
+        <w:spacing w:line="240" w:lineRule="auto"/>
+      </w:pPr>
+      <w:proofErr w:type="spellStart"/>
+      <w:r>
+        <w:t>Deseasonalizing</w:t>
+      </w:r>
+      <w:proofErr w:type="spellEnd"/>
+      <w:r>
+        <w:tab/>
+        <w:t>STL decomposition</w:t>
+      </w:r>
+      <w:r>
+        <w:tab/>
+        <w:t>Classic TS</w:t>
+      </w:r>
+    </w:p>
+    <w:p>
+      <w:pPr>
+        <w:spacing w:line="240" w:lineRule="auto"/>
+      </w:pPr>
+      <w:r>
+        <w:t>Normalization</w:t>
+      </w:r>
+      <w:r>
+        <w:tab/>
+      </w:r>
+      <w:proofErr w:type="spellStart"/>
+      <w:r>
+        <w:t>MinMax</w:t>
+      </w:r>
+      <w:proofErr w:type="spellEnd"/>
+      <w:r>
+        <w:t>/</w:t>
+      </w:r>
+      <w:proofErr w:type="spellStart"/>
+      <w:r>
+        <w:t>StandardScaling</w:t>
+      </w:r>
+      <w:proofErr w:type="spellEnd"/>
+      <w:r>
+        <w:tab/>
+        <w:t>Neural TS models</w:t>
+      </w:r>
+    </w:p>
+    <w:p>
+      <w:pPr>
+        <w:spacing w:line="240" w:lineRule="auto"/>
+      </w:pPr>
+      <w:r>
+        <w:t>Feature engineering</w:t>
+      </w:r>
+      <w:r>
+        <w:tab/>
+        <w:t>Lag features, rolling mean, EWMA</w:t>
+      </w:r>
+      <w:r>
+        <w:tab/>
+        <w:t>LSTM/ML models</w:t>
+      </w:r>
+    </w:p>
+    <w:p>
+      <w:pPr>
+        <w:spacing w:line="240" w:lineRule="auto"/>
+      </w:pPr>
+      <w:r>
+        <w:t>Time features</w:t>
+      </w:r>
+      <w:r>
+        <w:tab/>
+        <w:t>Hour, weekday, month</w:t>
+      </w:r>
+      <w:r>
+        <w:tab/>
+        <w:t>Add season/influence</w:t>
+      </w:r>
+    </w:p>
+    <w:p>
+      <w:pPr>
+        <w:spacing w:line="240" w:lineRule="auto"/>
+      </w:pPr>
+      <w:r>
+        <w:t>Train-test split</w:t>
+      </w:r>
+      <w:r>
+        <w:tab/>
+        <w:t>Time-based split (no shuffling)</w:t>
+      </w:r>
+      <w:r>
+        <w:tab/>
+        <w:t>Avoid leakage</w:t>
+      </w:r>
+    </w:p>
+    <w:p>
+      <w:pPr>
+        <w:spacing w:line="240" w:lineRule="auto"/>
+      </w:pPr>
+    </w:p>
+    <w:p>
+      <w:pPr>
+        <w:spacing w:line="240" w:lineRule="auto"/>
+      </w:pPr>
+      <w:r>
+        <w:rPr>
+          <w:rFonts w:ascii="Segoe UI Emoji" w:hAnsi="Segoe UI Emoji" w:cs="Segoe UI Emoji"/>
+        </w:rPr>
+        <w:t>📦</w:t>
+      </w:r>
+      <w:r>
+        <w:t xml:space="preserve"> Tools: </w:t>
+      </w:r>
+      <w:proofErr w:type="spellStart"/>
+      <w:r>
+        <w:t>statsmodels</w:t>
+      </w:r>
+      <w:proofErr w:type="spellEnd"/>
+      <w:r>
+        <w:t xml:space="preserve">, pandas, </w:t>
+      </w:r>
+      <w:proofErr w:type="spellStart"/>
+      <w:r>
+        <w:t>tsfresh</w:t>
+      </w:r>
+      <w:proofErr w:type="spellEnd"/>
+      <w:r>
+        <w:t xml:space="preserve">, </w:t>
+      </w:r>
+      <w:proofErr w:type="spellStart"/>
+      <w:r>
+        <w:t>sklearn</w:t>
+      </w:r>
+      <w:proofErr w:type="spellEnd"/>
+      <w:r>
+        <w:t>, darts, prophet</w:t>
+      </w:r>
+    </w:p>
+    <w:p>
+      <w:pPr>
+        <w:spacing w:line="240" w:lineRule="auto"/>
+      </w:pPr>
+    </w:p>
+    <w:p>
+      <w:pPr>
+        <w:spacing w:line="240" w:lineRule="auto"/>
+      </w:pPr>
+      <w:r>
+        <w:rPr>
+          <w:rFonts w:ascii="Segoe UI Emoji" w:hAnsi="Segoe UI Emoji" w:cs="Segoe UI Emoji"/>
+        </w:rPr>
+        <w:t>🖼️</w:t>
+      </w:r>
+      <w:r>
+        <w:t xml:space="preserve"> 3. Computer Vision Dataset – Analysis &amp; Preprocessing</w:t>
+      </w:r>
+    </w:p>
+    <w:p>
+      <w:pPr>
+        <w:spacing w:line="240" w:lineRule="auto"/>
+      </w:pPr>
+      <w:r>
+        <w:rPr>
+          <w:rFonts w:ascii="Segoe UI Emoji" w:hAnsi="Segoe UI Emoji" w:cs="Segoe UI Emoji"/>
+        </w:rPr>
+        <w:t>📍</w:t>
+      </w:r>
+      <w:r>
+        <w:t xml:space="preserve"> A. Dataset Exploration</w:t>
+      </w:r>
+    </w:p>
+    <w:p>
+      <w:pPr>
+        <w:spacing w:line="240" w:lineRule="auto"/>
+      </w:pPr>
+      <w:r>
+        <w:t>Check</w:t>
+      </w:r>
+      <w:r>
+        <w:tab/>
+        <w:t>Importance</w:t>
+      </w:r>
+    </w:p>
+    <w:p>
+      <w:pPr>
+        <w:spacing w:line="240" w:lineRule="auto"/>
+      </w:pPr>
+      <w:r>
+        <w:t>Image dimensions</w:t>
+      </w:r>
+      <w:r>
+        <w:tab/>
+        <w:t>Uniformity required</w:t>
+      </w:r>
+    </w:p>
+    <w:p>
+      <w:pPr>
+        <w:spacing w:line="240" w:lineRule="auto"/>
+      </w:pPr>
+      <w:r>
+        <w:t>Color mode</w:t>
+      </w:r>
+      <w:r>
+        <w:tab/>
+        <w:t>RGB vs grayscale</w:t>
+      </w:r>
+    </w:p>
+    <w:p>
+      <w:pPr>
+        <w:spacing w:line="240" w:lineRule="auto"/>
+      </w:pPr>
+      <w:r>
+        <w:t>Class balance</w:t>
+      </w:r>
+      <w:r>
+        <w:tab/>
+        <w:t>Avoid model bias</w:t>
+      </w:r>
+    </w:p>
+    <w:p>
+      <w:pPr>
+        <w:spacing w:line="240" w:lineRule="auto"/>
+      </w:pPr>
+      <w:r>
+        <w:t>Image quality</w:t>
+      </w:r>
+      <w:r>
+        <w:tab/>
+        <w:t>Blurry/noisy data detection</w:t>
+      </w:r>
+    </w:p>
+    <w:p>
+      <w:pPr>
+        <w:spacing w:line="240" w:lineRule="auto"/>
+      </w:pPr>
+      <w:r>
+        <w:t>Object position/density</w:t>
+      </w:r>
+      <w:r>
+        <w:tab/>
+        <w:t>Helps in augmentation planning</w:t>
+      </w:r>
+    </w:p>
+    <w:p>
+      <w:pPr>
+        <w:spacing w:line="240" w:lineRule="auto"/>
+      </w:pPr>
+      <w:r>
+        <w:t>Duplicate/incorrect labels</w:t>
+      </w:r>
+      <w:r>
+        <w:tab/>
+        <w:t>Data cleaning</w:t>
+      </w:r>
+    </w:p>
+    <w:p>
+      <w:pPr>
+        <w:spacing w:line="240" w:lineRule="auto"/>
+      </w:pPr>
+    </w:p>
+    <w:p>
+      <w:pPr>
+        <w:spacing w:line="240" w:lineRule="auto"/>
+      </w:pPr>
+      <w:r>
+        <w:rPr>
+          <w:rFonts w:ascii="Segoe UI Emoji" w:hAnsi="Segoe UI Emoji" w:cs="Segoe UI Emoji"/>
+        </w:rPr>
+        <w:t>🔍</w:t>
+      </w:r>
+      <w:r>
+        <w:t xml:space="preserve"> Do EDA </w:t>
+      </w:r>
+      <w:proofErr w:type="gramStart"/>
+      <w:r>
+        <w:t>using:</w:t>
+      </w:r>
+      <w:proofErr w:type="gramEnd"/>
+      <w:r>
+        <w:t xml:space="preserve"> sample grid plots, class-wise image count, pixel intensity distributions.</w:t>
+      </w:r>
+    </w:p>
+    <w:p>
+      <w:pPr>
+        <w:spacing w:line="240" w:lineRule="auto"/>
+      </w:pPr>
+    </w:p>
+    <w:p>
+      <w:pPr>
+        <w:spacing w:line="240" w:lineRule="auto"/>
+      </w:pPr>
+      <w:r>
+        <w:rPr>
+          <w:rFonts w:ascii="Segoe UI Emoji" w:hAnsi="Segoe UI Emoji" w:cs="Segoe UI Emoji"/>
+        </w:rPr>
+        <w:t>🛠️</w:t>
+      </w:r>
+      <w:r>
+        <w:t xml:space="preserve"> B. Preprocessing Pipeline</w:t>
+      </w:r>
+    </w:p>
+    <w:p>
+      <w:pPr>
+        <w:spacing w:line="240" w:lineRule="auto"/>
+      </w:pPr>
+      <w:r>
+        <w:t>Step</w:t>
+      </w:r>
+      <w:r>
+        <w:tab/>
+        <w:t>Techniques</w:t>
+      </w:r>
+      <w:r>
+        <w:tab/>
+        <w:t>Purpose</w:t>
+      </w:r>
+    </w:p>
+    <w:p>
+      <w:pPr>
+        <w:spacing w:line="240" w:lineRule="auto"/>
+      </w:pPr>
+      <w:r>
+        <w:t>Standard resizing</w:t>
+      </w:r>
+      <w:r>
+        <w:tab/>
+      </w:r>
+      <w:proofErr w:type="gramStart"/>
+      <w:r>
+        <w:t>Resize(</w:t>
+      </w:r>
+      <w:proofErr w:type="gramEnd"/>
+      <w:r>
+        <w:t>224×224)</w:t>
+      </w:r>
+      <w:r>
+        <w:tab/>
+        <w:t>CNN compatibility</w:t>
+      </w:r>
+    </w:p>
+    <w:p>
+      <w:pPr>
+        <w:spacing w:line="240" w:lineRule="auto"/>
+      </w:pPr>
+      <w:r>
+        <w:t>Normalization</w:t>
+      </w:r>
+      <w:r>
+        <w:tab/>
+        <w:t>Divide by 255 or Z-score</w:t>
+      </w:r>
+      <w:r>
+        <w:tab/>
+        <w:t>Faster convergence</w:t>
+      </w:r>
+    </w:p>
+    <w:p>
+      <w:pPr>
+        <w:spacing w:line="240" w:lineRule="auto"/>
+      </w:pPr>
+      <w:r>
+        <w:t>Data augmentation</w:t>
+      </w:r>
+      <w:r>
+        <w:tab/>
+        <w:t xml:space="preserve">Flip, crop, rotate, shear, </w:t>
+      </w:r>
+      <w:proofErr w:type="spellStart"/>
+      <w:r>
+        <w:t>CutMix</w:t>
+      </w:r>
+      <w:proofErr w:type="spellEnd"/>
+      <w:r>
+        <w:tab/>
+        <w:t>Prevent overfitting</w:t>
+      </w:r>
+    </w:p>
+    <w:p>
+      <w:pPr>
+        <w:spacing w:line="240" w:lineRule="auto"/>
+      </w:pPr>
+      <w:r>
+        <w:t>Handling imbalance</w:t>
+      </w:r>
+      <w:r>
+        <w:tab/>
+        <w:t xml:space="preserve">Oversampling + </w:t>
+      </w:r>
+      <w:proofErr w:type="gramStart"/>
+      <w:r>
+        <w:t>augment</w:t>
+      </w:r>
+      <w:proofErr w:type="gramEnd"/>
+      <w:r>
+        <w:t xml:space="preserve"> minority class</w:t>
+      </w:r>
+      <w:r>
+        <w:tab/>
+        <w:t>Balance</w:t>
+      </w:r>
+    </w:p>
+    <w:p>
+      <w:pPr>
+        <w:spacing w:line="240" w:lineRule="auto"/>
+      </w:pPr>
+      <w:r>
+        <w:t>Noise reduction</w:t>
+      </w:r>
+      <w:r>
+        <w:tab/>
+        <w:t>Gaussian blur, denoising autoencoders</w:t>
+      </w:r>
+      <w:r>
+        <w:tab/>
+        <w:t>Enhance features</w:t>
+      </w:r>
+    </w:p>
+    <w:p>
+      <w:pPr>
+        <w:spacing w:line="240" w:lineRule="auto"/>
+      </w:pPr>
+      <w:r>
+        <w:t>Edge enhancement</w:t>
+      </w:r>
+      <w:r>
+        <w:tab/>
+        <w:t>Sobel, Canny</w:t>
+      </w:r>
+      <w:r>
+        <w:tab/>
+        <w:t>Boost structural learning</w:t>
+      </w:r>
+    </w:p>
+    <w:p>
+      <w:pPr>
+        <w:spacing w:line="240" w:lineRule="auto"/>
+      </w:pPr>
+      <w:r>
+        <w:t>Color corrections</w:t>
+      </w:r>
+      <w:r>
+        <w:tab/>
+        <w:t>Histogram equalization</w:t>
+      </w:r>
+      <w:r>
+        <w:tab/>
+        <w:t>Medical/sat imagery</w:t>
+      </w:r>
+    </w:p>
+    <w:p>
+      <w:pPr>
+        <w:spacing w:line="240" w:lineRule="auto"/>
+      </w:pPr>
+      <w:r>
+        <w:t>Object detection prep</w:t>
+      </w:r>
+      <w:r>
+        <w:tab/>
+        <w:t>Labeling (YOLO/COCO/PASCAL VOC)</w:t>
+      </w:r>
+      <w:r>
+        <w:tab/>
+        <w:t>Detection tasks</w:t>
+      </w:r>
+    </w:p>
+    <w:p>
+      <w:pPr>
+        <w:spacing w:line="240" w:lineRule="auto"/>
+      </w:pPr>
+      <w:r>
+        <w:t>JPG artifacts filtering</w:t>
+      </w:r>
+      <w:r>
+        <w:tab/>
+        <w:t>DCT corrections (advanced)</w:t>
+      </w:r>
+      <w:r>
+        <w:tab/>
+        <w:t>Cleaner features</w:t>
+      </w:r>
+    </w:p>
+    <w:p>
+      <w:pPr>
+        <w:spacing w:line="240" w:lineRule="auto"/>
+      </w:pPr>
+    </w:p>
+    <w:p>
+      <w:pPr>
+        <w:spacing w:line="240" w:lineRule="auto"/>
+      </w:pPr>
+      <w:r>
+        <w:rPr>
+          <w:rFonts w:ascii="Segoe UI Emoji" w:hAnsi="Segoe UI Emoji" w:cs="Segoe UI Emoji"/>
+        </w:rPr>
+        <w:t>📦</w:t>
+      </w:r>
+      <w:r>
+        <w:t xml:space="preserve"> Tools: </w:t>
+      </w:r>
+      <w:proofErr w:type="spellStart"/>
+      <w:r>
+        <w:t>opencv</w:t>
+      </w:r>
+      <w:proofErr w:type="spellEnd"/>
+      <w:r>
+        <w:t xml:space="preserve">, </w:t>
+      </w:r>
+      <w:proofErr w:type="spellStart"/>
+      <w:r>
+        <w:t>albumentations</w:t>
+      </w:r>
+      <w:proofErr w:type="spellEnd"/>
+      <w:r>
+        <w:t xml:space="preserve">, </w:t>
+      </w:r>
+      <w:proofErr w:type="spellStart"/>
+      <w:r>
+        <w:t>torchvision</w:t>
+      </w:r>
+      <w:proofErr w:type="spellEnd"/>
+      <w:r>
+        <w:t xml:space="preserve">, </w:t>
+      </w:r>
+      <w:proofErr w:type="spellStart"/>
+      <w:proofErr w:type="gramStart"/>
+      <w:r>
+        <w:t>tensorflow.keras</w:t>
+      </w:r>
+      <w:proofErr w:type="gramEnd"/>
+      <w:r>
+        <w:t>.preprocessing</w:t>
+      </w:r>
+      <w:proofErr w:type="spellEnd"/>
+    </w:p>
+    <w:p>
+      <w:pPr>
+        <w:spacing w:line="240" w:lineRule="auto"/>
+      </w:pPr>
+    </w:p>
+    <w:p>
+      <w:pPr>
+        <w:spacing w:line="240" w:lineRule="auto"/>
+      </w:pPr>
     </w:p>
     <w:sectPr>
       <w:pgSz w:w="12240" w:h="15840"/>
@@ -1478,6 +3546,155 @@
 <file path=word/numbering.xml><?xml version="1.0" encoding="utf-8"?>
 <w:numbering xmlns:wpc="http://schemas.microsoft.com/office/word/2010/wordprocessingCanvas" xmlns:cx="http://schemas.microsoft.com/office/drawing/2014/chartex" xmlns:cx1="http://schemas.microsoft.com/office/drawing/2015/9/8/chartex" xmlns:cx2="http://schemas.microsoft.com/office/drawing/2015/10/21/chartex" xmlns:cx3="http://schemas.microsoft.com/office/drawing/2016/5/9/chartex" xmlns:cx4="http://schemas.microsoft.com/office/drawing/2016/5/10/chartex" xmlns:cx5="http://schemas.microsoft.com/office/drawing/2016/5/11/chartex" xmlns:cx6="http://schemas.microsoft.com/office/drawing/2016/5/12/chartex" xmlns:cx7="http://schemas.microsoft.com/office/drawing/2016/5/13/chartex" xmlns:cx8="http://schemas.microsoft.com/office/drawing/2016/5/14/chartex" xmlns:mc="http://schemas.openxmlformats.org/markup-compatibility/2006" xmlns:aink="http://schemas.microsoft.com/office/drawing/2016/ink" xmlns:am3d="http://schemas.microsoft.com/office/drawing/2017/model3d" xmlns:o="urn:schemas-microsoft-com:office:office" xmlns:oel="http://schemas.microsoft.com/office/2019/extlst" xmlns:r="http://schemas.openxmlformats.org/officeDocument/2006/relationships" xmlns:m="http://schemas.openxmlformats.org/officeDocument/2006/math" xmlns:v="urn:schemas-microsoft-com:vml" xmlns:wp14="http://schemas.microsoft.com/office/word/2010/wordprocessingDrawing" xmlns:wp="http://schemas.openxmlformats.org/drawingml/2006/wordprocessingDrawing" xmlns:w10="urn:schemas-microsoft-com:office:word" xmlns:w="http://schemas.openxmlformats.org/wordprocessingml/2006/main" xmlns:w14="http://schemas.microsoft.com/office/word/2010/wordml" xmlns:w15="http://schemas.microsoft.com/office/word/2012/wordml" xmlns:w16cex="http://schemas.microsoft.com/office/word/2018/wordml/cex" xmlns:w16cid="http://schemas.microsoft.com/office/word/2016/wordml/cid" xmlns:w16="http://schemas.microsoft.com/office/word/2018/wordml" xmlns:w16du="http://schemas.microsoft.com/office/word/2023/wordml/word16du" xmlns:w16sdtdh="http://schemas.microsoft.com/office/word/2020/wordml/sdtdatahash" xmlns:w16sdtfl="http://schemas.microsoft.com/office/word/2024/wordml/sdtformatlock" xmlns:w16se="http://schemas.microsoft.com/office/word/2015/wordml/symex" xmlns:wpg="http://schemas.microsoft.com/office/word/2010/wordprocessingGroup" xmlns:wpi="http://schemas.microsoft.com/office/word/2010/wordprocessingInk" xmlns:wne="http://schemas.microsoft.com/office/word/2006/wordml" xmlns:wps="http://schemas.microsoft.com/office/word/2010/wordprocessingShape" mc:Ignorable="w14 w15 w16se w16cid w16 w16cex w16sdtdh w16sdtfl w16du wp14">
   <w:abstractNum w:abstractNumId="0" w15:restartNumberingAfterBreak="0">
+    <w:nsid w:val="37CB1E9D"/>
+    <w:multiLevelType w:val="multilevel"/>
+    <w:tmpl w:val="4FA60DDE"/>
+    <w:lvl w:ilvl="0">
+      <w:start w:val="1"/>
+      <w:numFmt w:val="bullet"/>
+      <w:lvlText w:val=""/>
+      <w:lvlJc w:val="left"/>
+      <w:pPr>
+        <w:tabs>
+          <w:tab w:val="num" w:pos="720"/>
+        </w:tabs>
+        <w:ind w:left="720" w:hanging="360"/>
+      </w:pPr>
+      <w:rPr>
+        <w:rFonts w:ascii="Symbol" w:hAnsi="Symbol" w:hint="default"/>
+        <w:sz w:val="20"/>
+      </w:rPr>
+    </w:lvl>
+    <w:lvl w:ilvl="1" w:tentative="1">
+      <w:start w:val="1"/>
+      <w:numFmt w:val="bullet"/>
+      <w:lvlText w:val=""/>
+      <w:lvlJc w:val="left"/>
+      <w:pPr>
+        <w:tabs>
+          <w:tab w:val="num" w:pos="1440"/>
+        </w:tabs>
+        <w:ind w:left="1440" w:hanging="360"/>
+      </w:pPr>
+      <w:rPr>
+        <w:rFonts w:ascii="Symbol" w:hAnsi="Symbol" w:hint="default"/>
+        <w:sz w:val="20"/>
+      </w:rPr>
+    </w:lvl>
+    <w:lvl w:ilvl="2" w:tentative="1">
+      <w:start w:val="1"/>
+      <w:numFmt w:val="bullet"/>
+      <w:lvlText w:val=""/>
+      <w:lvlJc w:val="left"/>
+      <w:pPr>
+        <w:tabs>
+          <w:tab w:val="num" w:pos="2160"/>
+        </w:tabs>
+        <w:ind w:left="2160" w:hanging="360"/>
+      </w:pPr>
+      <w:rPr>
+        <w:rFonts w:ascii="Symbol" w:hAnsi="Symbol" w:hint="default"/>
+        <w:sz w:val="20"/>
+      </w:rPr>
+    </w:lvl>
+    <w:lvl w:ilvl="3" w:tentative="1">
+      <w:start w:val="1"/>
+      <w:numFmt w:val="bullet"/>
+      <w:lvlText w:val=""/>
+      <w:lvlJc w:val="left"/>
+      <w:pPr>
+        <w:tabs>
+          <w:tab w:val="num" w:pos="2880"/>
+        </w:tabs>
+        <w:ind w:left="2880" w:hanging="360"/>
+      </w:pPr>
+      <w:rPr>
+        <w:rFonts w:ascii="Symbol" w:hAnsi="Symbol" w:hint="default"/>
+        <w:sz w:val="20"/>
+      </w:rPr>
+    </w:lvl>
+    <w:lvl w:ilvl="4" w:tentative="1">
+      <w:start w:val="1"/>
+      <w:numFmt w:val="bullet"/>
+      <w:lvlText w:val=""/>
+      <w:lvlJc w:val="left"/>
+      <w:pPr>
+        <w:tabs>
+          <w:tab w:val="num" w:pos="3600"/>
+        </w:tabs>
+        <w:ind w:left="3600" w:hanging="360"/>
+      </w:pPr>
+      <w:rPr>
+        <w:rFonts w:ascii="Symbol" w:hAnsi="Symbol" w:hint="default"/>
+        <w:sz w:val="20"/>
+      </w:rPr>
+    </w:lvl>
+    <w:lvl w:ilvl="5" w:tentative="1">
+      <w:start w:val="1"/>
+      <w:numFmt w:val="bullet"/>
+      <w:lvlText w:val=""/>
+      <w:lvlJc w:val="left"/>
+      <w:pPr>
+        <w:tabs>
+          <w:tab w:val="num" w:pos="4320"/>
+        </w:tabs>
+        <w:ind w:left="4320" w:hanging="360"/>
+      </w:pPr>
+      <w:rPr>
+        <w:rFonts w:ascii="Symbol" w:hAnsi="Symbol" w:hint="default"/>
+        <w:sz w:val="20"/>
+      </w:rPr>
+    </w:lvl>
+    <w:lvl w:ilvl="6" w:tentative="1">
+      <w:start w:val="1"/>
+      <w:numFmt w:val="bullet"/>
+      <w:lvlText w:val=""/>
+      <w:lvlJc w:val="left"/>
+      <w:pPr>
+        <w:tabs>
+          <w:tab w:val="num" w:pos="5040"/>
+        </w:tabs>
+        <w:ind w:left="5040" w:hanging="360"/>
+      </w:pPr>
+      <w:rPr>
+        <w:rFonts w:ascii="Symbol" w:hAnsi="Symbol" w:hint="default"/>
+        <w:sz w:val="20"/>
+      </w:rPr>
+    </w:lvl>
+    <w:lvl w:ilvl="7" w:tentative="1">
+      <w:start w:val="1"/>
+      <w:numFmt w:val="bullet"/>
+      <w:lvlText w:val=""/>
+      <w:lvlJc w:val="left"/>
+      <w:pPr>
+        <w:tabs>
+          <w:tab w:val="num" w:pos="5760"/>
+        </w:tabs>
+        <w:ind w:left="5760" w:hanging="360"/>
+      </w:pPr>
+      <w:rPr>
+        <w:rFonts w:ascii="Symbol" w:hAnsi="Symbol" w:hint="default"/>
+        <w:sz w:val="20"/>
+      </w:rPr>
+    </w:lvl>
+    <w:lvl w:ilvl="8" w:tentative="1">
+      <w:start w:val="1"/>
+      <w:numFmt w:val="bullet"/>
+      <w:lvlText w:val=""/>
+      <w:lvlJc w:val="left"/>
+      <w:pPr>
+        <w:tabs>
+          <w:tab w:val="num" w:pos="6480"/>
+        </w:tabs>
+        <w:ind w:left="6480" w:hanging="360"/>
+      </w:pPr>
+      <w:rPr>
+        <w:rFonts w:ascii="Symbol" w:hAnsi="Symbol" w:hint="default"/>
+        <w:sz w:val="20"/>
+      </w:rPr>
+    </w:lvl>
+  </w:abstractNum>
+  <w:abstractNum w:abstractNumId="1" w15:restartNumberingAfterBreak="0">
     <w:nsid w:val="77B23893"/>
     <w:multiLevelType w:val="hybridMultilevel"/>
     <w:tmpl w:val="275EBBC8"/>
@@ -1566,6 +3783,9 @@
     </w:lvl>
   </w:abstractNum>
   <w:num w:numId="1" w16cid:durableId="2120756780">
+    <w:abstractNumId w:val="1"/>
+  </w:num>
+  <w:num w:numId="2" w16cid:durableId="988023775">
     <w:abstractNumId w:val="0"/>
   </w:num>
 </w:numbering>

</xml_diff>